<commit_message>
Modify index.html.docx in branch genetics
</commit_message>
<xml_diff>
--- a/index.html.docx
+++ b/index.html.docx
@@ -146,8 +146,13 @@
         <w:t xml:space="preserve"> Git</w:t>
       </w:r>
       <w:r>
-        <w:t xml:space="preserve"> Repository</w:t>
-      </w:r>
+        <w:t xml:space="preserve"> </w:t>
+      </w:r>
+      <w:proofErr w:type="spellStart"/>
+      <w:r>
+        <w:t>Repository</w:t>
+      </w:r>
+      <w:proofErr w:type="spellEnd"/>
       <w:r>
         <w:t>!&lt;/h2&gt;</w:t>
       </w:r>
@@ -171,6 +176,104 @@
       <w:proofErr w:type="spellEnd"/>
       <w:r>
         <w:t>.&lt;/p&gt;</w:t>
+      </w:r>
+    </w:p>
+    <w:p>
+      <w:r>
+        <w:t>&lt;p&gt;</w:t>
+      </w:r>
+      <w:proofErr w:type="spellStart"/>
+      <w:r>
+        <w:t>This</w:t>
+      </w:r>
+      <w:proofErr w:type="spellEnd"/>
+      <w:r>
+        <w:t xml:space="preserve"> file is </w:t>
+      </w:r>
+      <w:proofErr w:type="spellStart"/>
+      <w:r>
+        <w:t>modified</w:t>
+      </w:r>
+      <w:proofErr w:type="spellEnd"/>
+      <w:r>
+        <w:t xml:space="preserve"> in </w:t>
+      </w:r>
+      <w:proofErr w:type="spellStart"/>
+      <w:r>
+        <w:t>the</w:t>
+      </w:r>
+      <w:proofErr w:type="spellEnd"/>
+      <w:r>
+        <w:t xml:space="preserve"> genetics.&lt;/p&gt;</w:t>
+      </w:r>
+    </w:p>
+    <w:p>
+      <w:r>
+        <w:t>&lt;</w:t>
+      </w:r>
+      <w:proofErr w:type="spellStart"/>
+      <w:r>
+        <w:t>div</w:t>
+      </w:r>
+      <w:proofErr w:type="spellEnd"/>
+      <w:r>
+        <w:t>&gt;&lt;</w:t>
+      </w:r>
+      <w:proofErr w:type="spellStart"/>
+      <w:r>
+        <w:t>img</w:t>
+      </w:r>
+      <w:proofErr w:type="spellEnd"/>
+      <w:r>
+        <w:t xml:space="preserve"> </w:t>
+      </w:r>
+      <w:proofErr w:type="spellStart"/>
+      <w:r>
+        <w:t>src</w:t>
+      </w:r>
+      <w:proofErr w:type="spellEnd"/>
+      <w:r>
+        <w:t xml:space="preserve"> = "</w:t>
+      </w:r>
+      <w:proofErr w:type="spellStart"/>
+      <w:r>
+        <w:t>perro</w:t>
+      </w:r>
+      <w:proofErr w:type="spellEnd"/>
+      <w:r>
+        <w:t xml:space="preserve"> </w:t>
+      </w:r>
+      <w:proofErr w:type="spellStart"/>
+      <w:r>
+        <w:t>robótico.jpeg</w:t>
+      </w:r>
+      <w:proofErr w:type="spellEnd"/>
+      <w:r>
+        <w:t xml:space="preserve">" </w:t>
+      </w:r>
+      <w:proofErr w:type="spellStart"/>
+      <w:r>
+        <w:t>width</w:t>
+      </w:r>
+      <w:proofErr w:type="spellEnd"/>
+      <w:r>
+        <w:t xml:space="preserve"> = "100" </w:t>
+      </w:r>
+      <w:proofErr w:type="spellStart"/>
+      <w:r>
+        <w:t>height</w:t>
+      </w:r>
+      <w:proofErr w:type="spellEnd"/>
+      <w:r>
+        <w:t xml:space="preserve"> = "100"&gt;&lt;/</w:t>
+      </w:r>
+      <w:proofErr w:type="spellStart"/>
+      <w:r>
+        <w:t>div</w:t>
+      </w:r>
+      <w:proofErr w:type="spellEnd"/>
+      <w:r>
+        <w:t>&gt;</w:t>
       </w:r>
     </w:p>
     <w:p>

</xml_diff>